<commit_message>
Added Bootstrap 4 Details
</commit_message>
<xml_diff>
--- a/Questions/BasicQuestions.docx
+++ b/Questions/BasicQuestions.docx
@@ -4550,10 +4550,7 @@
         <w:t>Web Workers allow for long-running scripts that are not interrupted by scripts that respond to clicks or other user interactions, and allows long tasks to be executed without yielding to keep the page responsive.</w:t>
       </w:r>
     </w:p>
-    <w:p>
-      <w:bookmarkStart w:id="0" w:name="_GoBack"/>
-      <w:bookmarkEnd w:id="0"/>
-    </w:p>
+    <w:p/>
     <w:p/>
     <w:p/>
     <w:p/>
@@ -4598,6 +4595,16 @@
       </w:hyperlink>
     </w:p>
     <w:p/>
+    <w:p/>
+    <w:p>
+      <w:r>
+        <w:br w:type="page"/>
+      </w:r>
+    </w:p>
+    <w:p>
+      <w:bookmarkStart w:id="0" w:name="_GoBack"/>
+      <w:bookmarkEnd w:id="0"/>
+    </w:p>
     <w:sectPr>
       <w:pgSz w:w="11909" w:h="16834" w:code="9"/>
       <w:pgMar w:top="720" w:right="720" w:bottom="720" w:left="720" w:header="720" w:footer="720" w:gutter="0"/>

</xml_diff>